<commit_message>
Modificaciones finales del documento y archivo de test
</commit_message>
<xml_diff>
--- a/entrega-3/documento/Entrega_3_grupo_5.docx
+++ b/entrega-3/documento/Entrega_3_grupo_5.docx
@@ -7266,7 +7266,6 @@
         </w:rPr>
         <w:t xml:space="preserve">set de </w:t>
       </w:r>
-      <w:proofErr w:type="spellStart"/>
       <w:r>
         <w:rPr>
           <w:rFonts w:ascii="Arial Nova" w:hAnsi="Arial Nova" w:cs="Arial"/>
@@ -7275,18 +7274,7 @@
           <w:sz w:val="24"/>
           <w:szCs w:val="24"/>
         </w:rPr>
-        <w:t>Heart</w:t>
-      </w:r>
-      <w:proofErr w:type="spellEnd"/>
-      <w:r>
-        <w:rPr>
-          <w:rFonts w:ascii="Arial Nova" w:hAnsi="Arial Nova" w:cs="Arial"/>
-          <w:i/>
-          <w:iCs/>
-          <w:sz w:val="24"/>
-          <w:szCs w:val="24"/>
-        </w:rPr>
-        <w:t xml:space="preserve"> </w:t>
+        <w:t xml:space="preserve">Heart </w:t>
       </w:r>
       <w:proofErr w:type="spellStart"/>
       <w:r>
@@ -9377,21 +9365,7 @@
         <w:rPr>
           <w:rFonts w:ascii="Arial Nova" w:hAnsi="Arial Nova" w:cs="Arial"/>
         </w:rPr>
-        <w:t xml:space="preserve"> </w:t>
-      </w:r>
-      <w:proofErr w:type="spellStart"/>
-      <w:r>
-        <w:rPr>
-          <w:rFonts w:ascii="Arial Nova" w:hAnsi="Arial Nova" w:cs="Arial"/>
-        </w:rPr>
-        <w:t>Multi</w:t>
-      </w:r>
-      <w:proofErr w:type="spellEnd"/>
-      <w:r>
-        <w:rPr>
-          <w:rFonts w:ascii="Arial Nova" w:hAnsi="Arial Nova" w:cs="Arial"/>
-        </w:rPr>
-        <w:t xml:space="preserve"> Capa</w:t>
+        <w:t xml:space="preserve"> Multi Capa</w:t>
       </w:r>
       <w:bookmarkEnd w:id="9"/>
     </w:p>
@@ -9734,17 +9708,9 @@
         <w:rPr>
           <w:rFonts w:ascii="Arial Nova" w:hAnsi="Arial Nova" w:cs="Arial"/>
         </w:rPr>
-        <w:t xml:space="preserve"> </w:t>
-      </w:r>
-      <w:proofErr w:type="spellStart"/>
-      <w:r>
-        <w:rPr>
-          <w:rFonts w:ascii="Arial Nova" w:hAnsi="Arial Nova" w:cs="Arial"/>
-        </w:rPr>
-        <w:t>Forest</w:t>
+        <w:t xml:space="preserve"> Forest</w:t>
       </w:r>
       <w:bookmarkEnd w:id="11"/>
-      <w:proofErr w:type="spellEnd"/>
     </w:p>
     <w:p>
       <w:pPr>
@@ -9944,25 +9910,7 @@
           <w:sz w:val="24"/>
           <w:szCs w:val="24"/>
         </w:rPr>
-        <w:t xml:space="preserve"> empleando una codificación </w:t>
-      </w:r>
-      <w:proofErr w:type="spellStart"/>
-      <w:r>
-        <w:rPr>
-          <w:rFonts w:ascii="Arial Nova" w:eastAsia="Arial Nova" w:hAnsi="Arial Nova" w:cs="Arial"/>
-          <w:sz w:val="24"/>
-          <w:szCs w:val="24"/>
-        </w:rPr>
-        <w:t>One</w:t>
-      </w:r>
-      <w:proofErr w:type="spellEnd"/>
-      <w:r>
-        <w:rPr>
-          <w:rFonts w:ascii="Arial Nova" w:eastAsia="Arial Nova" w:hAnsi="Arial Nova" w:cs="Arial"/>
-          <w:sz w:val="24"/>
-          <w:szCs w:val="24"/>
-        </w:rPr>
-        <w:t xml:space="preserve"> Hot </w:t>
+        <w:t xml:space="preserve"> empleando una codificación One Hot </w:t>
       </w:r>
       <w:proofErr w:type="spellStart"/>
       <w:r>
@@ -10053,25 +10001,7 @@
           <w:sz w:val="24"/>
           <w:szCs w:val="24"/>
         </w:rPr>
-        <w:t xml:space="preserve"> </w:t>
-      </w:r>
-      <w:proofErr w:type="spellStart"/>
-      <w:r>
-        <w:rPr>
-          <w:rFonts w:ascii="Arial Nova" w:eastAsia="Arial Nova" w:hAnsi="Arial Nova" w:cs="Arial"/>
-          <w:sz w:val="24"/>
-          <w:szCs w:val="24"/>
-        </w:rPr>
-        <w:t>Forest</w:t>
-      </w:r>
-      <w:proofErr w:type="spellEnd"/>
-      <w:r>
-        <w:rPr>
-          <w:rFonts w:ascii="Arial Nova" w:eastAsia="Arial Nova" w:hAnsi="Arial Nova" w:cs="Arial"/>
-          <w:sz w:val="24"/>
-          <w:szCs w:val="24"/>
-        </w:rPr>
-        <w:t xml:space="preserve"> es el que nos ha generado un score </w:t>
+        <w:t xml:space="preserve"> Forest es el que nos ha generado un score </w:t>
       </w:r>
       <w:r>
         <w:rPr>
@@ -10310,43 +10240,7 @@
           <w:sz w:val="24"/>
           <w:szCs w:val="24"/>
         </w:rPr>
-        <w:t xml:space="preserve">Según la información encontrada, las investigaciones se centran en los catorce campos objeto de este estudio. Se hizo la revisión del </w:t>
-      </w:r>
-      <w:proofErr w:type="spellStart"/>
-      <w:r>
-        <w:rPr>
-          <w:rFonts w:ascii="Arial Nova" w:eastAsia="Arial Nova" w:hAnsi="Arial Nova" w:cs="Arial"/>
-          <w:sz w:val="24"/>
-          <w:szCs w:val="24"/>
-        </w:rPr>
-        <w:t>dataset</w:t>
-      </w:r>
-      <w:proofErr w:type="spellEnd"/>
-      <w:r>
-        <w:rPr>
-          <w:rFonts w:ascii="Arial Nova" w:eastAsia="Arial Nova" w:hAnsi="Arial Nova" w:cs="Arial"/>
-          <w:sz w:val="24"/>
-          <w:szCs w:val="24"/>
-        </w:rPr>
-        <w:t xml:space="preserve"> original donde se evidencia que tal vez estas observaciones, a los ojos de los expertos fueron las más relevantes, y desde el punto de vista de la calidad de los datos, se observa, que el </w:t>
-      </w:r>
-      <w:proofErr w:type="spellStart"/>
-      <w:r>
-        <w:rPr>
-          <w:rFonts w:ascii="Arial Nova" w:eastAsia="Arial Nova" w:hAnsi="Arial Nova" w:cs="Arial"/>
-          <w:sz w:val="24"/>
-          <w:szCs w:val="24"/>
-        </w:rPr>
-        <w:t>dataset</w:t>
-      </w:r>
-      <w:proofErr w:type="spellEnd"/>
-      <w:r>
-        <w:rPr>
-          <w:rFonts w:ascii="Arial Nova" w:eastAsia="Arial Nova" w:hAnsi="Arial Nova" w:cs="Arial"/>
-          <w:sz w:val="24"/>
-          <w:szCs w:val="24"/>
-        </w:rPr>
-        <w:t xml:space="preserve"> original, de sus 76 columnas, una es el ID, y 24 columnas tienen un valor constante</w:t>
+        <w:t>Según la información encontrada, las investigaciones se centran en los catorce campos objeto de este estudio. Se hizo la revisión del dataset original donde se evidencia que tal vez estas observaciones, a los ojos de los expertos fueron las más relevantes, y desde el punto de vista de la calidad de los datos, se observa, que el dataset original, de sus 76 columnas, una es el ID, y 24 columnas tienen un valor constante</w:t>
       </w:r>
       <w:r>
         <w:rPr>
@@ -10440,93 +10334,6 @@
           <w:color w:val="212121"/>
         </w:rPr>
       </w:pPr>
-      <w:r>
-        <w:rPr>
-          <w:rFonts w:ascii="Arial Nova" w:hAnsi="Arial Nova"/>
-          <w:color w:val="212121"/>
-        </w:rPr>
-        <w:t>Si desea ingresar a la interfaz web, por favor no olvide configurar el enrutamiento por proxy a la universidad en su navegador. Para ello, configure los siguientes valores.</w:t>
-      </w:r>
-    </w:p>
-    <w:p>
-      <w:pPr>
-        <w:numPr>
-          <w:ilvl w:val="0"/>
-          <w:numId w:val="10"/>
-        </w:numPr>
-        <w:shd w:val="clear" w:color="auto" w:fill="FFFFFF"/>
-        <w:spacing w:before="100" w:beforeAutospacing="1" w:after="100" w:afterAutospacing="1" w:line="240" w:lineRule="auto"/>
-        <w:contextualSpacing/>
-        <w:rPr>
-          <w:rFonts w:ascii="Arial Nova" w:hAnsi="Arial Nova"/>
-          <w:color w:val="212121"/>
-          <w:sz w:val="24"/>
-          <w:szCs w:val="24"/>
-        </w:rPr>
-      </w:pPr>
-      <w:r>
-        <w:rPr>
-          <w:rFonts w:ascii="Arial Nova" w:hAnsi="Arial Nova"/>
-          <w:color w:val="212121"/>
-          <w:sz w:val="24"/>
-          <w:szCs w:val="24"/>
-        </w:rPr>
-        <w:t>Tipo de proxy: http.</w:t>
-      </w:r>
-    </w:p>
-    <w:p>
-      <w:pPr>
-        <w:numPr>
-          <w:ilvl w:val="0"/>
-          <w:numId w:val="10"/>
-        </w:numPr>
-        <w:shd w:val="clear" w:color="auto" w:fill="FFFFFF"/>
-        <w:spacing w:before="100" w:beforeAutospacing="1" w:after="100" w:afterAutospacing="1" w:line="240" w:lineRule="auto"/>
-        <w:contextualSpacing/>
-        <w:rPr>
-          <w:rFonts w:ascii="Arial Nova" w:hAnsi="Arial Nova"/>
-          <w:color w:val="212121"/>
-          <w:sz w:val="24"/>
-          <w:szCs w:val="24"/>
-          <w:lang w:val="en-US"/>
-        </w:rPr>
-      </w:pPr>
-      <w:r>
-        <w:rPr>
-          <w:rFonts w:ascii="Arial Nova" w:hAnsi="Arial Nova"/>
-          <w:color w:val="212121"/>
-          <w:sz w:val="24"/>
-          <w:szCs w:val="24"/>
-          <w:lang w:val="en-US"/>
-        </w:rPr>
-        <w:t>IP / URL: connect2.virtual.uniandes.edu.co</w:t>
-      </w:r>
-    </w:p>
-    <w:p>
-      <w:pPr>
-        <w:numPr>
-          <w:ilvl w:val="0"/>
-          <w:numId w:val="10"/>
-        </w:numPr>
-        <w:shd w:val="clear" w:color="auto" w:fill="FFFFFF"/>
-        <w:spacing w:before="100" w:beforeAutospacing="1" w:after="100" w:afterAutospacing="1" w:line="240" w:lineRule="auto"/>
-        <w:contextualSpacing/>
-        <w:rPr>
-          <w:rFonts w:ascii="Arial Nova" w:hAnsi="Arial Nova"/>
-          <w:color w:val="212121"/>
-          <w:sz w:val="24"/>
-          <w:szCs w:val="24"/>
-        </w:rPr>
-      </w:pPr>
-      <w:r>
-        <w:rPr>
-          <w:rFonts w:ascii="Arial Nova" w:hAnsi="Arial Nova"/>
-          <w:color w:val="212121"/>
-          <w:sz w:val="24"/>
-          <w:szCs w:val="24"/>
-        </w:rPr>
-        <w:t>Puerto: 443</w:t>
-      </w:r>
     </w:p>
     <w:p>
       <w:pPr>
@@ -10544,29 +10351,24 @@
           <w:rFonts w:ascii="Arial Nova" w:hAnsi="Arial Nova"/>
           <w:color w:val="212121"/>
         </w:rPr>
-        <w:t>Posteriormente, haga clic en el siguiente enlace:</w:t>
-      </w:r>
-    </w:p>
-    <w:p>
-      <w:pPr>
-        <w:pStyle w:val="NormalWeb"/>
-        <w:shd w:val="clear" w:color="auto" w:fill="FFFFFF"/>
-        <w:spacing w:before="120" w:beforeAutospacing="0" w:after="90" w:afterAutospacing="0"/>
-        <w:contextualSpacing/>
-        <w:rPr>
-          <w:rFonts w:ascii="Arial Nova" w:hAnsi="Arial Nova"/>
-          <w:color w:val="212121"/>
-        </w:rPr>
-      </w:pPr>
-      <w:hyperlink r:id="rId20" w:tgtFrame="_blank" w:history="1">
+        <w:t xml:space="preserve">A continuación, encontrará el enlace a un video explicativo del funcionamiento de la aplicación: </w:t>
+      </w:r>
+      <w:hyperlink r:id="rId20" w:history="1">
         <w:r>
           <w:rPr>
             <w:rStyle w:val="Hipervnculo"/>
             <w:rFonts w:ascii="Arial Nova" w:hAnsi="Arial Nova"/>
           </w:rPr>
-          <w:t>Interfaz Web</w:t>
+          <w:t>https://youtu.be/95cSBOLrVVA</w:t>
         </w:r>
       </w:hyperlink>
+      <w:r>
+        <w:rPr>
+          <w:rFonts w:ascii="Arial Nova" w:hAnsi="Arial Nova"/>
+          <w:color w:val="212121"/>
+        </w:rPr>
+        <w:t xml:space="preserve"> </w:t>
+      </w:r>
     </w:p>
     <w:p>
       <w:pPr>
@@ -10596,33 +10398,64 @@
           <w:rFonts w:ascii="Arial Nova" w:hAnsi="Arial Nova"/>
           <w:color w:val="212121"/>
         </w:rPr>
-        <w:t>Dirección para ingresar</w:t>
-      </w:r>
-      <w:r>
+        <w:t>De igual modo, dejamos disponible un archivo de prueba si desea probar el funcionamiento de la aplicación. A continuación, encontrará el enlace de la aplicación para acceder mediante navegador web.</w:t>
+      </w:r>
+    </w:p>
+    <w:p>
+      <w:pPr>
+        <w:pStyle w:val="NormalWeb"/>
+        <w:shd w:val="clear" w:color="auto" w:fill="FFFFFF"/>
+        <w:spacing w:before="120" w:beforeAutospacing="0" w:after="90" w:afterAutospacing="0"/>
+        <w:contextualSpacing/>
         <w:rPr>
           <w:rFonts w:ascii="Arial Nova" w:hAnsi="Arial Nova"/>
           <w:color w:val="212121"/>
         </w:rPr>
-        <w:t> </w:t>
-      </w:r>
-      <w:hyperlink r:id="rId21" w:tgtFrame="_blank" w:history="1">
+      </w:pPr>
+    </w:p>
+    <w:p>
+      <w:pPr>
+        <w:pStyle w:val="NormalWeb"/>
+        <w:shd w:val="clear" w:color="auto" w:fill="FFFFFF"/>
+        <w:spacing w:before="120" w:beforeAutospacing="0" w:after="90" w:afterAutospacing="0"/>
+        <w:contextualSpacing/>
+        <w:rPr>
+          <w:rFonts w:ascii="Arial Nova" w:hAnsi="Arial Nova"/>
+          <w:color w:val="212121"/>
+        </w:rPr>
+      </w:pPr>
+      <w:r>
+        <w:rPr>
+          <w:rFonts w:ascii="Arial Nova" w:hAnsi="Arial Nova"/>
+          <w:color w:val="212121"/>
+        </w:rPr>
+        <w:t xml:space="preserve">Aplicación: </w:t>
+      </w:r>
+      <w:hyperlink r:id="rId21" w:history="1">
         <w:r>
           <w:rPr>
             <w:rStyle w:val="Hipervnculo"/>
             <w:rFonts w:ascii="Arial Nova" w:hAnsi="Arial Nova"/>
           </w:rPr>
-          <w:t>http://172.24.99.227:8000</w:t>
+          <w:t>http://34.133.250.118:8000/</w:t>
         </w:r>
       </w:hyperlink>
+      <w:r>
+        <w:rPr>
+          <w:rFonts w:ascii="Arial Nova" w:hAnsi="Arial Nova"/>
+          <w:color w:val="212121"/>
+        </w:rPr>
+        <w:t xml:space="preserve"> </w:t>
+      </w:r>
     </w:p>
     <w:p>
       <w:pPr>
+        <w:pStyle w:val="NormalWeb"/>
+        <w:shd w:val="clear" w:color="auto" w:fill="FFFFFF"/>
+        <w:spacing w:before="120" w:beforeAutospacing="0" w:after="90" w:afterAutospacing="0"/>
         <w:contextualSpacing/>
-        <w:jc w:val="both"/>
         <w:rPr>
           <w:rFonts w:ascii="Arial Nova" w:eastAsia="Arial Nova" w:hAnsi="Arial Nova" w:cs="Arial"/>
-          <w:sz w:val="24"/>
-          <w:szCs w:val="24"/>
         </w:rPr>
       </w:pPr>
     </w:p>
@@ -10774,6 +10607,52 @@
     </w:p>
     <w:p>
       <w:pPr>
+        <w:contextualSpacing/>
+        <w:rPr>
+          <w:rFonts w:ascii="Arial Nova" w:hAnsi="Arial Nova" w:cs="Arial"/>
+          <w:sz w:val="24"/>
+          <w:szCs w:val="24"/>
+          <w:lang w:val="en-US"/>
+        </w:rPr>
+      </w:pPr>
+      <w:r>
+        <w:rPr>
+          <w:rFonts w:ascii="Arial Nova" w:hAnsi="Arial Nova" w:cs="Arial"/>
+          <w:sz w:val="24"/>
+          <w:szCs w:val="24"/>
+        </w:rPr>
+        <w:t xml:space="preserve">Asimismo, en el siguiente enlace </w:t>
+      </w:r>
+      <w:r>
+        <w:rPr>
+          <w:rFonts w:ascii="Arial Nova" w:hAnsi="Arial Nova" w:cs="Arial"/>
+          <w:sz w:val="24"/>
+          <w:szCs w:val="24"/>
+        </w:rPr>
+        <w:t xml:space="preserve">se encuentra disponible el código de la aplicación del proyecto: </w:t>
+      </w:r>
+      <w:hyperlink r:id="rId23" w:history="1">
+        <w:r>
+          <w:rPr>
+            <w:rStyle w:val="Hipervnculo"/>
+            <w:rFonts w:ascii="Arial Nova" w:hAnsi="Arial Nova" w:cs="Arial"/>
+            <w:sz w:val="24"/>
+            <w:szCs w:val="24"/>
+          </w:rPr>
+          <w:t>https://github.com/CDA-2021-20/cda-aplicacion</w:t>
+        </w:r>
+      </w:hyperlink>
+      <w:r>
+        <w:rPr>
+          <w:rFonts w:ascii="Arial Nova" w:hAnsi="Arial Nova" w:cs="Arial"/>
+          <w:sz w:val="24"/>
+          <w:szCs w:val="24"/>
+        </w:rPr>
+        <w:t xml:space="preserve"> </w:t>
+      </w:r>
+    </w:p>
+    <w:p>
+      <w:pPr>
         <w:pStyle w:val="Ttulo2"/>
         <w:contextualSpacing/>
         <w:jc w:val="both"/>
@@ -10814,7 +10693,7 @@
         </w:rPr>
         <w:t xml:space="preserve">Enfermedades Cardiovasculares (2017, 17 Mayo). OMS. </w:t>
       </w:r>
-      <w:hyperlink r:id="rId23" w:history="1">
+      <w:hyperlink r:id="rId24" w:history="1">
         <w:r>
           <w:rPr>
             <w:rStyle w:val="Hipervnculo"/>
@@ -10887,7 +10766,7 @@
       </w:r>
     </w:p>
     <w:sectPr>
-      <w:headerReference w:type="default" r:id="rId24"/>
+      <w:headerReference w:type="default" r:id="rId25"/>
       <w:pgSz w:w="12240" w:h="15840"/>
       <w:pgMar w:top="1440" w:right="1440" w:bottom="1440" w:left="1440" w:header="720" w:footer="720" w:gutter="0"/>
       <w:pgNumType w:start="0"/>
@@ -12726,7 +12605,6 @@
     <w:name w:val="Normal (Web)"/>
     <w:basedOn w:val="Normal"/>
     <w:uiPriority w:val="99"/>
-    <w:semiHidden/>
     <w:unhideWhenUsed/>
     <w:rsid w:val="002E4618"/>
     <w:pPr>
@@ -13463,19 +13341,6 @@
 </file>
 
 <file path=customXml/item3.xml><?xml version="1.0" encoding="utf-8"?>
-<b:Sources xmlns:b="http://schemas.openxmlformats.org/officeDocument/2006/bibliography" xmlns="http://schemas.openxmlformats.org/officeDocument/2006/bibliography" SelectedStyle="\APASixthEditionOfficeOnline.xsl" StyleName="APA" Version="6"/>
-</file>
-
-<file path=customXml/item4.xml><?xml version="1.0" encoding="utf-8"?>
-<?mso-contentType ?>
-<FormTemplates xmlns="http://schemas.microsoft.com/sharepoint/v3/contenttype/forms">
-  <Display>DocumentLibraryForm</Display>
-  <Edit>DocumentLibraryForm</Edit>
-  <New>DocumentLibraryForm</New>
-</FormTemplates>
-</file>
-
-<file path=customXml/item5.xml><?xml version="1.0" encoding="utf-8"?>
 <ct:contentTypeSchema xmlns:ct="http://schemas.microsoft.com/office/2006/metadata/contentType" xmlns:ma="http://schemas.microsoft.com/office/2006/metadata/properties/metaAttributes" ct:_="" ma:_="" ma:contentTypeName="Documento" ma:contentTypeID="0x0101003A2A68B369150D49960B02C21330BC6A" ma:contentTypeVersion="2" ma:contentTypeDescription="Crear nuevo documento." ma:contentTypeScope="" ma:versionID="f9b81a128229df4b14ae4a0cb2e81eac">
   <xsd:schema xmlns:xsd="http://www.w3.org/2001/XMLSchema" xmlns:xs="http://www.w3.org/2001/XMLSchema" xmlns:p="http://schemas.microsoft.com/office/2006/metadata/properties" xmlns:ns2="e1e3e7ed-532f-4985-b067-1b478d37be1c" targetNamespace="http://schemas.microsoft.com/office/2006/metadata/properties" ma:root="true" ma:fieldsID="ee2e7db37c6278585b621fff3aed2219" ns2:_="">
     <xsd:import namespace="e1e3e7ed-532f-4985-b067-1b478d37be1c"/>
@@ -13607,6 +13472,19 @@
 </ct:contentTypeSchema>
 </file>
 
+<file path=customXml/item4.xml><?xml version="1.0" encoding="utf-8"?>
+<?mso-contentType ?>
+<FormTemplates xmlns="http://schemas.microsoft.com/sharepoint/v3/contenttype/forms">
+  <Display>DocumentLibraryForm</Display>
+  <Edit>DocumentLibraryForm</Edit>
+  <New>DocumentLibraryForm</New>
+</FormTemplates>
+</file>
+
+<file path=customXml/item5.xml><?xml version="1.0" encoding="utf-8"?>
+<b:Sources xmlns:b="http://schemas.openxmlformats.org/officeDocument/2006/bibliography" xmlns="http://schemas.openxmlformats.org/officeDocument/2006/bibliography" SelectedStyle="\APASixthEditionOfficeOnline.xsl" StyleName="APA" Version="6"/>
+</file>
+
 <file path=customXml/itemProps1.xml><?xml version="1.0" encoding="utf-8"?>
 <ds:datastoreItem xmlns:ds="http://schemas.openxmlformats.org/officeDocument/2006/customXml" ds:itemID="{55AF091B-3C7A-41E3-B477-F2FDAA23CFDA}">
   <ds:schemaRefs>
@@ -13625,22 +13503,6 @@
 </file>
 
 <file path=customXml/itemProps3.xml><?xml version="1.0" encoding="utf-8"?>
-<ds:datastoreItem xmlns:ds="http://schemas.openxmlformats.org/officeDocument/2006/customXml" ds:itemID="{F6E09784-E03C-4EDE-9E10-DC79B8D080E1}">
-  <ds:schemaRefs>
-    <ds:schemaRef ds:uri="http://schemas.openxmlformats.org/officeDocument/2006/bibliography"/>
-  </ds:schemaRefs>
-</ds:datastoreItem>
-</file>
-
-<file path=customXml/itemProps4.xml><?xml version="1.0" encoding="utf-8"?>
-<ds:datastoreItem xmlns:ds="http://schemas.openxmlformats.org/officeDocument/2006/customXml" ds:itemID="{810465A7-5748-4A95-9433-211A5C61DF6F}">
-  <ds:schemaRefs>
-    <ds:schemaRef ds:uri="http://schemas.microsoft.com/sharepoint/v3/contenttype/forms"/>
-  </ds:schemaRefs>
-</ds:datastoreItem>
-</file>
-
-<file path=customXml/itemProps5.xml><?xml version="1.0" encoding="utf-8"?>
 <ds:datastoreItem xmlns:ds="http://schemas.openxmlformats.org/officeDocument/2006/customXml" ds:itemID="{88991C7D-7190-4ACA-ACD8-7A8AD43CB076}">
   <ds:schemaRefs>
     <ds:schemaRef ds:uri="http://schemas.microsoft.com/office/2006/metadata/contentType"/>
@@ -13656,4 +13518,20 @@
     <ds:schemaRef ds:uri="http://schemas.microsoft.com/internal/obd"/>
   </ds:schemaRefs>
 </ds:datastoreItem>
+</file>
+
+<file path=customXml/itemProps4.xml><?xml version="1.0" encoding="utf-8"?>
+<ds:datastoreItem xmlns:ds="http://schemas.openxmlformats.org/officeDocument/2006/customXml" ds:itemID="{810465A7-5748-4A95-9433-211A5C61DF6F}">
+  <ds:schemaRefs>
+    <ds:schemaRef ds:uri="http://schemas.microsoft.com/sharepoint/v3/contenttype/forms"/>
+  </ds:schemaRefs>
+</ds:datastoreItem>
+</file>
+
+<file path=customXml/itemProps5.xml><?xml version="1.0" encoding="utf-8"?>
+<ds:datastoreItem xmlns:ds="http://schemas.openxmlformats.org/officeDocument/2006/customXml" ds:itemID="{F6E09784-E03C-4EDE-9E10-DC79B8D080E1}">
+  <ds:schemaRefs>
+    <ds:schemaRef ds:uri="http://schemas.openxmlformats.org/officeDocument/2006/bibliography"/>
+  </ds:schemaRefs>
+</ds:datastoreItem>
 </file>
</xml_diff>